<commit_message>
Project journal signoff and some clean up things.
</commit_message>
<xml_diff>
--- a/Project Journal_Signoff/Group3_MP_Iteration2_Project Journal_Signoff.docx
+++ b/Project Journal_Signoff/Group3_MP_Iteration2_Project Journal_Signoff.docx
@@ -210,7 +210,7 @@
                 <w:sz w:val="22"/>
                 <w:szCs w:val="22"/>
               </w:rPr>
-              <w:t>2/28</w:t>
+              <w:t>3/1</w:t>
             </w:r>
             <w:r>
               <w:rPr>
@@ -265,6 +265,32 @@
                 <w:szCs w:val="22"/>
               </w:rPr>
             </w:pPr>
+            <w:r>
+              <w:rPr>
+                <w:rFonts w:asciiTheme="majorHAnsi" w:hAnsiTheme="majorHAnsi"/>
+                <w:sz w:val="22"/>
+                <w:szCs w:val="22"/>
+              </w:rPr>
+              <w:t>There are 6</w:t>
+            </w:r>
+            <w:r>
+              <w:rPr>
+                <w:rFonts w:asciiTheme="majorHAnsi" w:hAnsiTheme="majorHAnsi"/>
+                <w:sz w:val="22"/>
+                <w:szCs w:val="22"/>
+              </w:rPr>
+              <w:t xml:space="preserve"> working buttons of the different languages, as well as a </w:t>
+            </w:r>
+            <w:bookmarkStart w:id="0" w:name="_GoBack"/>
+            <w:bookmarkEnd w:id="0"/>
+            <w:r>
+              <w:rPr>
+                <w:rFonts w:asciiTheme="majorHAnsi" w:hAnsiTheme="majorHAnsi"/>
+                <w:sz w:val="22"/>
+                <w:szCs w:val="22"/>
+              </w:rPr>
+              <w:t xml:space="preserve">menu to select a topic. When a combination of language and topic is selected a slideshow appears with images and text about the words. </w:t>
+            </w:r>
           </w:p>
         </w:tc>
       </w:tr>
@@ -318,17 +344,56 @@
               </w:rPr>
               <w:t xml:space="preserve">Gary Webb: </w:t>
             </w:r>
-          </w:p>
-          <w:p>
-            <w:pPr>
-              <w:pStyle w:val="NormalWeb"/>
-              <w:spacing w:before="0" w:beforeAutospacing="0" w:after="0" w:afterAutospacing="0"/>
-              <w:rPr>
-                <w:rFonts w:asciiTheme="majorHAnsi" w:hAnsiTheme="majorHAnsi"/>
-                <w:sz w:val="22"/>
-                <w:szCs w:val="22"/>
-              </w:rPr>
-            </w:pPr>
+            <w:proofErr w:type="spellStart"/>
+            <w:r>
+              <w:rPr>
+                <w:rFonts w:asciiTheme="majorHAnsi" w:hAnsiTheme="majorHAnsi"/>
+                <w:sz w:val="22"/>
+                <w:szCs w:val="22"/>
+              </w:rPr>
+              <w:t>Css</w:t>
+            </w:r>
+            <w:proofErr w:type="spellEnd"/>
+            <w:r>
+              <w:rPr>
+                <w:rFonts w:asciiTheme="majorHAnsi" w:hAnsiTheme="majorHAnsi"/>
+                <w:sz w:val="22"/>
+                <w:szCs w:val="22"/>
+              </w:rPr>
+              <w:t xml:space="preserve"> styling, functionality of</w:t>
+            </w:r>
+            <w:r>
+              <w:rPr>
+                <w:rFonts w:asciiTheme="majorHAnsi" w:hAnsiTheme="majorHAnsi"/>
+                <w:sz w:val="22"/>
+                <w:szCs w:val="22"/>
+              </w:rPr>
+              <w:t xml:space="preserve"> the</w:t>
+            </w:r>
+            <w:r>
+              <w:rPr>
+                <w:rFonts w:asciiTheme="majorHAnsi" w:hAnsiTheme="majorHAnsi"/>
+                <w:sz w:val="22"/>
+                <w:szCs w:val="22"/>
+              </w:rPr>
+              <w:t xml:space="preserve"> all button, and keeping track of options</w:t>
+            </w:r>
+            <w:r>
+              <w:rPr>
+                <w:rFonts w:asciiTheme="majorHAnsi" w:hAnsiTheme="majorHAnsi"/>
+                <w:sz w:val="22"/>
+                <w:szCs w:val="22"/>
+              </w:rPr>
+              <w:t xml:space="preserve"> and button</w:t>
+            </w:r>
+            <w:r>
+              <w:rPr>
+                <w:rFonts w:asciiTheme="majorHAnsi" w:hAnsiTheme="majorHAnsi"/>
+                <w:sz w:val="22"/>
+                <w:szCs w:val="22"/>
+              </w:rPr>
+              <w:t xml:space="preserve"> clicked.</w:t>
+            </w:r>
           </w:p>
         </w:tc>
       </w:tr>
@@ -379,6 +444,59 @@
               </w:rPr>
               <w:t xml:space="preserve">Tyler Thrash: </w:t>
             </w:r>
+            <w:proofErr w:type="spellStart"/>
+            <w:r>
+              <w:rPr>
+                <w:rFonts w:asciiTheme="majorHAnsi" w:hAnsiTheme="majorHAnsi"/>
+                <w:sz w:val="22"/>
+                <w:szCs w:val="22"/>
+              </w:rPr>
+              <w:t>Css</w:t>
+            </w:r>
+            <w:proofErr w:type="spellEnd"/>
+            <w:r>
+              <w:rPr>
+                <w:rFonts w:asciiTheme="majorHAnsi" w:hAnsiTheme="majorHAnsi"/>
+                <w:sz w:val="22"/>
+                <w:szCs w:val="22"/>
+              </w:rPr>
+              <w:t xml:space="preserve"> </w:t>
+            </w:r>
+            <w:r>
+              <w:rPr>
+                <w:rFonts w:asciiTheme="majorHAnsi" w:hAnsiTheme="majorHAnsi"/>
+                <w:sz w:val="22"/>
+                <w:szCs w:val="22"/>
+              </w:rPr>
+              <w:t>styling, functionality for accessing database, as well as loops to display select, image info, buttons</w:t>
+            </w:r>
+            <w:r>
+              <w:rPr>
+                <w:rFonts w:asciiTheme="majorHAnsi" w:hAnsiTheme="majorHAnsi"/>
+                <w:sz w:val="22"/>
+                <w:szCs w:val="22"/>
+              </w:rPr>
+              <w:t xml:space="preserve"> with connection to database</w:t>
+            </w:r>
+            <w:r>
+              <w:rPr>
+                <w:rFonts w:asciiTheme="majorHAnsi" w:hAnsiTheme="majorHAnsi"/>
+                <w:sz w:val="22"/>
+                <w:szCs w:val="22"/>
+              </w:rPr>
+              <w:t>.</w:t>
+            </w:r>
+          </w:p>
+          <w:p>
+            <w:pPr>
+              <w:pStyle w:val="NormalWeb"/>
+              <w:spacing w:before="0" w:beforeAutospacing="0" w:after="0" w:afterAutospacing="0"/>
+              <w:rPr>
+                <w:rFonts w:asciiTheme="majorHAnsi" w:hAnsiTheme="majorHAnsi"/>
+                <w:sz w:val="22"/>
+                <w:szCs w:val="22"/>
+              </w:rPr>
+            </w:pPr>
           </w:p>
         </w:tc>
       </w:tr>
@@ -560,8 +678,44 @@
                 <w:szCs w:val="22"/>
               </w:rPr>
             </w:pPr>
-            <w:bookmarkStart w:id="0" w:name="_GoBack"/>
-            <w:bookmarkEnd w:id="0"/>
+            <w:r>
+              <w:rPr>
+                <w:rFonts w:asciiTheme="majorHAnsi" w:hAnsiTheme="majorHAnsi"/>
+                <w:sz w:val="22"/>
+                <w:szCs w:val="22"/>
+              </w:rPr>
+              <w:t>Tyler Thrash</w:t>
+            </w:r>
+          </w:p>
+          <w:p>
+            <w:pPr>
+              <w:pStyle w:val="NormalWeb"/>
+              <w:spacing w:before="0" w:beforeAutospacing="0" w:after="0" w:afterAutospacing="0"/>
+              <w:rPr>
+                <w:rFonts w:asciiTheme="majorHAnsi" w:hAnsiTheme="majorHAnsi"/>
+                <w:sz w:val="22"/>
+                <w:szCs w:val="22"/>
+              </w:rPr>
+            </w:pPr>
+          </w:p>
+          <w:p>
+            <w:pPr>
+              <w:pStyle w:val="NormalWeb"/>
+              <w:spacing w:before="0" w:beforeAutospacing="0" w:after="0" w:afterAutospacing="0"/>
+              <w:rPr>
+                <w:rFonts w:asciiTheme="majorHAnsi" w:hAnsiTheme="majorHAnsi"/>
+                <w:sz w:val="22"/>
+                <w:szCs w:val="22"/>
+              </w:rPr>
+            </w:pPr>
+            <w:r>
+              <w:rPr>
+                <w:rFonts w:asciiTheme="majorHAnsi" w:hAnsiTheme="majorHAnsi"/>
+                <w:sz w:val="22"/>
+                <w:szCs w:val="22"/>
+              </w:rPr>
+              <w:t>Gary Webb</w:t>
+            </w:r>
           </w:p>
         </w:tc>
       </w:tr>

</xml_diff>